<commit_message>
updates in docx 2
</commit_message>
<xml_diff>
--- a/Atividade AG Grupo 4 - Paulo - Waldo - Wellington.docx
+++ b/Atividade AG Grupo 4 - Paulo - Waldo - Wellington.docx
@@ -1704,6 +1704,55 @@
     </w:p>
     <w:p>
       <w:pPr>
+        <w:pStyle w:val="Ttulo1"/>
+        <w:numPr>
+          <w:ilvl w:val="0"/>
+          <w:numId w:val="4"/>
+        </w:numPr>
+        <w:tabs>
+          <w:tab w:val="left" w:pos="342"/>
+          <w:tab w:val="left" w:pos="840"/>
+        </w:tabs>
+        <w:spacing w:line="259" w:lineRule="auto"/>
+        <w:ind w:left="480" w:right="115" w:hanging="222"/>
+        <w:jc w:val="both"/>
+        <w:rPr>
+          <w:sz w:val="24"/>
+          <w:szCs w:val="24"/>
+        </w:rPr>
+      </w:pPr>
+      <w:r>
+        <w:t>–</w:t>
+      </w:r>
+      <w:r>
+        <w:rPr>
+          <w:spacing w:val="-4"/>
+        </w:rPr>
+        <w:t xml:space="preserve"> </w:t>
+      </w:r>
+      <w:r>
+        <w:t>Fonte e Coleta d</w:t>
+      </w:r>
+      <w:r>
+        <w:t>e Dados</w:t>
+      </w:r>
+    </w:p>
+    <w:p>
+      <w:pPr>
+        <w:tabs>
+          <w:tab w:val="left" w:pos="840"/>
+        </w:tabs>
+        <w:spacing w:line="259" w:lineRule="auto"/>
+        <w:ind w:left="480" w:right="115"/>
+        <w:jc w:val="both"/>
+        <w:rPr>
+          <w:sz w:val="24"/>
+          <w:szCs w:val="24"/>
+        </w:rPr>
+      </w:pPr>
+    </w:p>
+    <w:p>
+      <w:pPr>
         <w:pStyle w:val="PargrafodaLista"/>
         <w:numPr>
           <w:ilvl w:val="0"/>
@@ -1800,7 +1849,21 @@
           <w:sz w:val="24"/>
           <w:szCs w:val="24"/>
         </w:rPr>
-        <w:t>Base de dados: Boletim de Acidente de Trânsito</w:t>
+        <w:t>Classificação:</w:t>
+      </w:r>
+      <w:r>
+        <w:rPr>
+          <w:sz w:val="24"/>
+          <w:szCs w:val="24"/>
+        </w:rPr>
+        <w:t xml:space="preserve"> </w:t>
+      </w:r>
+      <w:r>
+        <w:rPr>
+          <w:sz w:val="24"/>
+          <w:szCs w:val="24"/>
+        </w:rPr>
+        <w:t>Dados secundários, estruturados</w:t>
       </w:r>
     </w:p>
     <w:p>
@@ -1825,7 +1888,7 @@
           <w:sz w:val="24"/>
           <w:szCs w:val="24"/>
         </w:rPr>
-        <w:t>Frequência de atualização: Mensal</w:t>
+        <w:t>Base de dados: Boletim de Acidente de Trânsito</w:t>
       </w:r>
     </w:p>
     <w:p>
@@ -1850,7 +1913,8 @@
           <w:sz w:val="24"/>
           <w:szCs w:val="24"/>
         </w:rPr>
-        <w:t>Referência: janeiro de 2018 à dezembro de 2022</w:t>
+        <w:lastRenderedPageBreak/>
+        <w:t>Frequência de atualização: Mensal</w:t>
       </w:r>
     </w:p>
     <w:p>
@@ -1875,16 +1939,471 @@
           <w:sz w:val="24"/>
           <w:szCs w:val="24"/>
         </w:rPr>
-        <w:t>Formato dos arquivos: extensão .CSV</w:t>
-      </w:r>
-    </w:p>
-    <w:p>
-      <w:pPr>
+        <w:t>Referência: janeiro de 2018 à dezembro de 2022</w:t>
+      </w:r>
+    </w:p>
+    <w:p>
+      <w:pPr>
+        <w:pStyle w:val="PargrafodaLista"/>
+        <w:numPr>
+          <w:ilvl w:val="1"/>
+          <w:numId w:val="3"/>
+        </w:numPr>
         <w:tabs>
           <w:tab w:val="left" w:pos="840"/>
         </w:tabs>
         <w:spacing w:line="259" w:lineRule="auto"/>
-        <w:ind w:left="1522" w:right="115"/>
+        <w:ind w:right="115"/>
+        <w:rPr>
+          <w:sz w:val="24"/>
+          <w:szCs w:val="24"/>
+        </w:rPr>
+      </w:pPr>
+      <w:r>
+        <w:rPr>
+          <w:sz w:val="24"/>
+          <w:szCs w:val="24"/>
+        </w:rPr>
+        <w:t>Formato dos arquivos: extensão .CSV</w:t>
+      </w:r>
+    </w:p>
+    <w:p>
+      <w:pPr>
+        <w:tabs>
+          <w:tab w:val="left" w:pos="840"/>
+        </w:tabs>
+        <w:spacing w:line="259" w:lineRule="auto"/>
+        <w:ind w:right="115"/>
+        <w:rPr>
+          <w:sz w:val="24"/>
+          <w:szCs w:val="24"/>
+        </w:rPr>
+      </w:pPr>
+    </w:p>
+    <w:p>
+      <w:pPr>
+        <w:tabs>
+          <w:tab w:val="left" w:pos="840"/>
+        </w:tabs>
+        <w:spacing w:line="259" w:lineRule="auto"/>
+        <w:ind w:right="115"/>
+        <w:rPr>
+          <w:sz w:val="24"/>
+          <w:szCs w:val="24"/>
+        </w:rPr>
+      </w:pPr>
+      <w:r>
+        <w:rPr>
+          <w:sz w:val="24"/>
+          <w:szCs w:val="24"/>
+        </w:rPr>
+        <w:tab/>
+      </w:r>
+      <w:r>
+        <w:rPr>
+          <w:sz w:val="24"/>
+          <w:szCs w:val="24"/>
+        </w:rPr>
+        <w:tab/>
+      </w:r>
+      <w:r>
+        <w:rPr>
+          <w:sz w:val="24"/>
+          <w:szCs w:val="24"/>
+        </w:rPr>
+        <w:t>Principais variáveis</w:t>
+      </w:r>
+      <w:r>
+        <w:rPr>
+          <w:sz w:val="24"/>
+          <w:szCs w:val="24"/>
+        </w:rPr>
+        <w:t xml:space="preserve"> observadas:</w:t>
+      </w:r>
+    </w:p>
+    <w:p>
+      <w:pPr>
+        <w:pStyle w:val="PargrafodaLista"/>
+        <w:numPr>
+          <w:ilvl w:val="0"/>
+          <w:numId w:val="6"/>
+        </w:numPr>
+        <w:tabs>
+          <w:tab w:val="left" w:pos="840"/>
+        </w:tabs>
+        <w:spacing w:line="259" w:lineRule="auto"/>
+        <w:ind w:right="115"/>
+        <w:rPr>
+          <w:sz w:val="24"/>
+          <w:szCs w:val="24"/>
+        </w:rPr>
+      </w:pPr>
+      <w:r>
+        <w:rPr>
+          <w:b/>
+          <w:bCs/>
+          <w:sz w:val="24"/>
+          <w:szCs w:val="24"/>
+        </w:rPr>
+        <w:t>c</w:t>
+      </w:r>
+      <w:r>
+        <w:rPr>
+          <w:b/>
+          <w:bCs/>
+          <w:sz w:val="24"/>
+          <w:szCs w:val="24"/>
+        </w:rPr>
+        <w:t>ausa_acident</w:t>
+      </w:r>
+      <w:r>
+        <w:rPr>
+          <w:b/>
+          <w:bCs/>
+          <w:sz w:val="24"/>
+          <w:szCs w:val="24"/>
+        </w:rPr>
+        <w:t>e</w:t>
+      </w:r>
+      <w:r>
+        <w:rPr>
+          <w:sz w:val="24"/>
+          <w:szCs w:val="24"/>
+        </w:rPr>
+        <w:t xml:space="preserve">: </w:t>
+      </w:r>
+      <w:r>
+        <w:rPr>
+          <w:sz w:val="24"/>
+          <w:szCs w:val="24"/>
+        </w:rPr>
+        <w:t>variável categórica nominal</w:t>
+      </w:r>
+      <w:r>
+        <w:rPr>
+          <w:sz w:val="24"/>
+          <w:szCs w:val="24"/>
+        </w:rPr>
+        <w:t>, trata da causa determinante do acidente</w:t>
+      </w:r>
+      <w:r>
+        <w:rPr>
+          <w:sz w:val="24"/>
+          <w:szCs w:val="24"/>
+        </w:rPr>
+        <w:t xml:space="preserve"> de trânsito;</w:t>
+      </w:r>
+    </w:p>
+    <w:p>
+      <w:pPr>
+        <w:pStyle w:val="PargrafodaLista"/>
+        <w:numPr>
+          <w:ilvl w:val="0"/>
+          <w:numId w:val="6"/>
+        </w:numPr>
+        <w:tabs>
+          <w:tab w:val="left" w:pos="840"/>
+        </w:tabs>
+        <w:spacing w:line="259" w:lineRule="auto"/>
+        <w:ind w:right="115"/>
+        <w:rPr>
+          <w:sz w:val="24"/>
+          <w:szCs w:val="24"/>
+        </w:rPr>
+      </w:pPr>
+      <w:r>
+        <w:rPr>
+          <w:b/>
+          <w:bCs/>
+          <w:sz w:val="24"/>
+          <w:szCs w:val="24"/>
+        </w:rPr>
+        <w:t>tipo_acidente</w:t>
+      </w:r>
+      <w:r>
+        <w:rPr>
+          <w:sz w:val="24"/>
+          <w:szCs w:val="24"/>
+        </w:rPr>
+        <w:t xml:space="preserve">: </w:t>
+      </w:r>
+      <w:r>
+        <w:rPr>
+          <w:sz w:val="24"/>
+          <w:szCs w:val="24"/>
+        </w:rPr>
+        <w:t>variável categórica nominal</w:t>
+      </w:r>
+      <w:r>
+        <w:rPr>
+          <w:sz w:val="24"/>
+          <w:szCs w:val="24"/>
+        </w:rPr>
+        <w:t>,</w:t>
+      </w:r>
+      <w:r>
+        <w:rPr>
+          <w:sz w:val="24"/>
+          <w:szCs w:val="24"/>
+        </w:rPr>
+        <w:t xml:space="preserve"> </w:t>
+      </w:r>
+      <w:r>
+        <w:rPr>
+          <w:sz w:val="24"/>
+          <w:szCs w:val="24"/>
+        </w:rPr>
+        <w:t>tipifica o acidente conforme o CTB (Código de Trânsito Brasileiro)</w:t>
+      </w:r>
+      <w:r>
+        <w:rPr>
+          <w:sz w:val="24"/>
+          <w:szCs w:val="24"/>
+        </w:rPr>
+        <w:t>;</w:t>
+      </w:r>
+    </w:p>
+    <w:p>
+      <w:pPr>
+        <w:pStyle w:val="PargrafodaLista"/>
+        <w:numPr>
+          <w:ilvl w:val="0"/>
+          <w:numId w:val="6"/>
+        </w:numPr>
+        <w:tabs>
+          <w:tab w:val="left" w:pos="840"/>
+        </w:tabs>
+        <w:spacing w:line="259" w:lineRule="auto"/>
+        <w:ind w:right="115"/>
+        <w:rPr>
+          <w:sz w:val="24"/>
+          <w:szCs w:val="24"/>
+        </w:rPr>
+      </w:pPr>
+      <w:r>
+        <w:rPr>
+          <w:b/>
+          <w:bCs/>
+          <w:sz w:val="24"/>
+          <w:szCs w:val="24"/>
+        </w:rPr>
+        <w:t>classificação_acidente</w:t>
+      </w:r>
+      <w:r>
+        <w:rPr>
+          <w:sz w:val="24"/>
+          <w:szCs w:val="24"/>
+        </w:rPr>
+        <w:t xml:space="preserve">: </w:t>
+      </w:r>
+      <w:r>
+        <w:rPr>
+          <w:sz w:val="24"/>
+          <w:szCs w:val="24"/>
+        </w:rPr>
+        <w:t>variável categórica ordinal</w:t>
+      </w:r>
+      <w:r>
+        <w:rPr>
+          <w:sz w:val="24"/>
+          <w:szCs w:val="24"/>
+        </w:rPr>
+        <w:t xml:space="preserve">, </w:t>
+      </w:r>
+      <w:r>
+        <w:rPr>
+          <w:sz w:val="24"/>
+          <w:szCs w:val="24"/>
+        </w:rPr>
+        <w:t>informa se o acidente possui vítimas</w:t>
+      </w:r>
+      <w:r>
+        <w:rPr>
+          <w:sz w:val="24"/>
+          <w:szCs w:val="24"/>
+        </w:rPr>
+        <w:t xml:space="preserve"> e se possui vítimas feridas ou fatais;</w:t>
+      </w:r>
+    </w:p>
+    <w:p>
+      <w:pPr>
+        <w:pStyle w:val="PargrafodaLista"/>
+        <w:tabs>
+          <w:tab w:val="left" w:pos="840"/>
+        </w:tabs>
+        <w:spacing w:line="259" w:lineRule="auto"/>
+        <w:ind w:left="2520" w:right="115" w:firstLine="0"/>
+        <w:rPr>
+          <w:sz w:val="24"/>
+          <w:szCs w:val="24"/>
+        </w:rPr>
+      </w:pPr>
+    </w:p>
+    <w:p>
+      <w:pPr>
+        <w:pStyle w:val="Ttulo1"/>
+        <w:numPr>
+          <w:ilvl w:val="0"/>
+          <w:numId w:val="4"/>
+        </w:numPr>
+        <w:tabs>
+          <w:tab w:val="left" w:pos="342"/>
+        </w:tabs>
+        <w:ind w:left="342" w:hanging="222"/>
+        <w:jc w:val="left"/>
+        <w:rPr>
+          <w:u w:val="none"/>
+        </w:rPr>
+      </w:pPr>
+      <w:r>
+        <w:t>–</w:t>
+      </w:r>
+      <w:r>
+        <w:rPr>
+          <w:spacing w:val="-4"/>
+        </w:rPr>
+        <w:t xml:space="preserve"> </w:t>
+      </w:r>
+      <w:r>
+        <w:t xml:space="preserve">Análises e </w:t>
+      </w:r>
+      <w:r>
+        <w:t>Entendimentos Obtidos</w:t>
+      </w:r>
+    </w:p>
+    <w:p>
+      <w:pPr>
+        <w:pStyle w:val="Ttulo1"/>
+        <w:tabs>
+          <w:tab w:val="left" w:pos="342"/>
+        </w:tabs>
+        <w:ind w:hanging="193"/>
+        <w:jc w:val="right"/>
+        <w:rPr>
+          <w:u w:val="none"/>
+        </w:rPr>
+      </w:pPr>
+    </w:p>
+    <w:p>
+      <w:pPr>
+        <w:pStyle w:val="Ttulo1"/>
+        <w:numPr>
+          <w:ilvl w:val="0"/>
+          <w:numId w:val="4"/>
+        </w:numPr>
+        <w:tabs>
+          <w:tab w:val="left" w:pos="342"/>
+        </w:tabs>
+        <w:ind w:left="342" w:hanging="222"/>
+        <w:jc w:val="left"/>
+        <w:rPr>
+          <w:u w:val="none"/>
+        </w:rPr>
+      </w:pPr>
+      <w:r>
+        <w:t>–</w:t>
+      </w:r>
+      <w:r>
+        <w:rPr>
+          <w:spacing w:val="-4"/>
+        </w:rPr>
+        <w:t xml:space="preserve"> </w:t>
+      </w:r>
+      <w:r>
+        <w:t>Referências</w:t>
+      </w:r>
+    </w:p>
+    <w:p>
+      <w:pPr>
+        <w:pStyle w:val="Ttulo1"/>
+        <w:tabs>
+          <w:tab w:val="left" w:pos="342"/>
+        </w:tabs>
+        <w:ind w:hanging="193"/>
+        <w:rPr>
+          <w:b w:val="0"/>
+          <w:bCs w:val="0"/>
+          <w:sz w:val="24"/>
+          <w:szCs w:val="24"/>
+          <w:u w:val="none"/>
+        </w:rPr>
+      </w:pPr>
+    </w:p>
+    <w:p>
+      <w:pPr>
+        <w:pStyle w:val="Ttulo1"/>
+        <w:numPr>
+          <w:ilvl w:val="0"/>
+          <w:numId w:val="8"/>
+        </w:numPr>
+        <w:tabs>
+          <w:tab w:val="left" w:pos="342"/>
+        </w:tabs>
+        <w:rPr>
+          <w:b w:val="0"/>
+          <w:bCs w:val="0"/>
+          <w:sz w:val="24"/>
+          <w:szCs w:val="24"/>
+          <w:u w:val="none"/>
+        </w:rPr>
+      </w:pPr>
+      <w:r>
+        <w:rPr>
+          <w:b w:val="0"/>
+          <w:bCs w:val="0"/>
+          <w:sz w:val="24"/>
+          <w:szCs w:val="24"/>
+          <w:u w:val="none"/>
+        </w:rPr>
+        <w:t xml:space="preserve">Dados Abertos da </w:t>
+      </w:r>
+      <w:r>
+        <w:rPr>
+          <w:b w:val="0"/>
+          <w:bCs w:val="0"/>
+          <w:sz w:val="24"/>
+          <w:szCs w:val="24"/>
+          <w:u w:val="none"/>
+        </w:rPr>
+        <w:t xml:space="preserve">Polícia Rodoviária Federal – PRF, disponível em: </w:t>
+      </w:r>
+      <w:hyperlink r:id="rId7" w:history="1">
+        <w:r>
+          <w:rPr>
+            <w:sz w:val="24"/>
+            <w:szCs w:val="24"/>
+            <w:u w:val="none"/>
+          </w:rPr>
+          <w:t>https://www.gov.br/prf/pt-br/acesso-a-informacao/dados-abertos/dados-abertos-da-prf</w:t>
+        </w:r>
+      </w:hyperlink>
+    </w:p>
+    <w:p>
+      <w:pPr>
+        <w:pStyle w:val="Ttulo1"/>
+        <w:numPr>
+          <w:ilvl w:val="0"/>
+          <w:numId w:val="8"/>
+        </w:numPr>
+        <w:tabs>
+          <w:tab w:val="left" w:pos="342"/>
+        </w:tabs>
+        <w:rPr>
+          <w:b w:val="0"/>
+          <w:bCs w:val="0"/>
+          <w:sz w:val="24"/>
+          <w:szCs w:val="24"/>
+          <w:u w:val="none"/>
+        </w:rPr>
+      </w:pPr>
+    </w:p>
+    <w:p>
+      <w:pPr>
+        <w:tabs>
+          <w:tab w:val="left" w:pos="840"/>
+        </w:tabs>
+        <w:spacing w:line="259" w:lineRule="auto"/>
+        <w:ind w:right="115"/>
         <w:rPr>
           <w:sz w:val="24"/>
           <w:szCs w:val="24"/>
@@ -2315,6 +2834,95 @@
     </w:lvl>
   </w:abstractNum>
   <w:abstractNum w:abstractNumId="3" w15:restartNumberingAfterBreak="0">
+    <w:nsid w:val="56A00AFB"/>
+    <w:multiLevelType w:val="hybridMultilevel"/>
+    <w:tmpl w:val="5C627168"/>
+    <w:lvl w:ilvl="0" w:tplc="8892F3E0">
+      <w:start w:val="1"/>
+      <w:numFmt w:val="decimal"/>
+      <w:lvlText w:val="%1)"/>
+      <w:lvlJc w:val="left"/>
+      <w:pPr>
+        <w:ind w:left="2520" w:hanging="360"/>
+      </w:pPr>
+      <w:rPr>
+        <w:rFonts w:hint="default"/>
+      </w:rPr>
+    </w:lvl>
+    <w:lvl w:ilvl="1" w:tplc="04160019">
+      <w:start w:val="1"/>
+      <w:numFmt w:val="lowerLetter"/>
+      <w:lvlText w:val="%2."/>
+      <w:lvlJc w:val="left"/>
+      <w:pPr>
+        <w:ind w:left="3240" w:hanging="360"/>
+      </w:pPr>
+    </w:lvl>
+    <w:lvl w:ilvl="2" w:tplc="0416001B" w:tentative="1">
+      <w:start w:val="1"/>
+      <w:numFmt w:val="lowerRoman"/>
+      <w:lvlText w:val="%3."/>
+      <w:lvlJc w:val="right"/>
+      <w:pPr>
+        <w:ind w:left="3960" w:hanging="180"/>
+      </w:pPr>
+    </w:lvl>
+    <w:lvl w:ilvl="3" w:tplc="0416000F" w:tentative="1">
+      <w:start w:val="1"/>
+      <w:numFmt w:val="decimal"/>
+      <w:lvlText w:val="%4."/>
+      <w:lvlJc w:val="left"/>
+      <w:pPr>
+        <w:ind w:left="4680" w:hanging="360"/>
+      </w:pPr>
+    </w:lvl>
+    <w:lvl w:ilvl="4" w:tplc="04160019" w:tentative="1">
+      <w:start w:val="1"/>
+      <w:numFmt w:val="lowerLetter"/>
+      <w:lvlText w:val="%5."/>
+      <w:lvlJc w:val="left"/>
+      <w:pPr>
+        <w:ind w:left="5400" w:hanging="360"/>
+      </w:pPr>
+    </w:lvl>
+    <w:lvl w:ilvl="5" w:tplc="0416001B" w:tentative="1">
+      <w:start w:val="1"/>
+      <w:numFmt w:val="lowerRoman"/>
+      <w:lvlText w:val="%6."/>
+      <w:lvlJc w:val="right"/>
+      <w:pPr>
+        <w:ind w:left="6120" w:hanging="180"/>
+      </w:pPr>
+    </w:lvl>
+    <w:lvl w:ilvl="6" w:tplc="0416000F" w:tentative="1">
+      <w:start w:val="1"/>
+      <w:numFmt w:val="decimal"/>
+      <w:lvlText w:val="%7."/>
+      <w:lvlJc w:val="left"/>
+      <w:pPr>
+        <w:ind w:left="6840" w:hanging="360"/>
+      </w:pPr>
+    </w:lvl>
+    <w:lvl w:ilvl="7" w:tplc="04160019" w:tentative="1">
+      <w:start w:val="1"/>
+      <w:numFmt w:val="lowerLetter"/>
+      <w:lvlText w:val="%8."/>
+      <w:lvlJc w:val="left"/>
+      <w:pPr>
+        <w:ind w:left="7560" w:hanging="360"/>
+      </w:pPr>
+    </w:lvl>
+    <w:lvl w:ilvl="8" w:tplc="0416001B" w:tentative="1">
+      <w:start w:val="1"/>
+      <w:numFmt w:val="lowerRoman"/>
+      <w:lvlText w:val="%9."/>
+      <w:lvlJc w:val="right"/>
+      <w:pPr>
+        <w:ind w:left="8280" w:hanging="180"/>
+      </w:pPr>
+    </w:lvl>
+  </w:abstractNum>
+  <w:abstractNum w:abstractNumId="4" w15:restartNumberingAfterBreak="0">
     <w:nsid w:val="6CAA0918"/>
     <w:multiLevelType w:val="hybridMultilevel"/>
     <w:tmpl w:val="6EA088D6"/>
@@ -2437,7 +3045,7 @@
       </w:rPr>
     </w:lvl>
   </w:abstractNum>
-  <w:abstractNum w:abstractNumId="4" w15:restartNumberingAfterBreak="0">
+  <w:abstractNum w:abstractNumId="5" w15:restartNumberingAfterBreak="0">
     <w:nsid w:val="6E434806"/>
     <w:multiLevelType w:val="hybridMultilevel"/>
     <w:tmpl w:val="18FA807E"/>
@@ -2560,6 +3168,184 @@
       </w:rPr>
     </w:lvl>
   </w:abstractNum>
+  <w:abstractNum w:abstractNumId="6" w15:restartNumberingAfterBreak="0">
+    <w:nsid w:val="759932BF"/>
+    <w:multiLevelType w:val="hybridMultilevel"/>
+    <w:tmpl w:val="F7C25446"/>
+    <w:lvl w:ilvl="0" w:tplc="E7A42EF0">
+      <w:start w:val="1"/>
+      <w:numFmt w:val="decimal"/>
+      <w:lvlText w:val="%1)"/>
+      <w:lvlJc w:val="left"/>
+      <w:pPr>
+        <w:ind w:left="1080" w:hanging="360"/>
+      </w:pPr>
+      <w:rPr>
+        <w:rFonts w:hint="default"/>
+      </w:rPr>
+    </w:lvl>
+    <w:lvl w:ilvl="1" w:tplc="04160019" w:tentative="1">
+      <w:start w:val="1"/>
+      <w:numFmt w:val="lowerLetter"/>
+      <w:lvlText w:val="%2."/>
+      <w:lvlJc w:val="left"/>
+      <w:pPr>
+        <w:ind w:left="1800" w:hanging="360"/>
+      </w:pPr>
+    </w:lvl>
+    <w:lvl w:ilvl="2" w:tplc="0416001B" w:tentative="1">
+      <w:start w:val="1"/>
+      <w:numFmt w:val="lowerRoman"/>
+      <w:lvlText w:val="%3."/>
+      <w:lvlJc w:val="right"/>
+      <w:pPr>
+        <w:ind w:left="2520" w:hanging="180"/>
+      </w:pPr>
+    </w:lvl>
+    <w:lvl w:ilvl="3" w:tplc="0416000F" w:tentative="1">
+      <w:start w:val="1"/>
+      <w:numFmt w:val="decimal"/>
+      <w:lvlText w:val="%4."/>
+      <w:lvlJc w:val="left"/>
+      <w:pPr>
+        <w:ind w:left="3240" w:hanging="360"/>
+      </w:pPr>
+    </w:lvl>
+    <w:lvl w:ilvl="4" w:tplc="04160019" w:tentative="1">
+      <w:start w:val="1"/>
+      <w:numFmt w:val="lowerLetter"/>
+      <w:lvlText w:val="%5."/>
+      <w:lvlJc w:val="left"/>
+      <w:pPr>
+        <w:ind w:left="3960" w:hanging="360"/>
+      </w:pPr>
+    </w:lvl>
+    <w:lvl w:ilvl="5" w:tplc="0416001B" w:tentative="1">
+      <w:start w:val="1"/>
+      <w:numFmt w:val="lowerRoman"/>
+      <w:lvlText w:val="%6."/>
+      <w:lvlJc w:val="right"/>
+      <w:pPr>
+        <w:ind w:left="4680" w:hanging="180"/>
+      </w:pPr>
+    </w:lvl>
+    <w:lvl w:ilvl="6" w:tplc="0416000F" w:tentative="1">
+      <w:start w:val="1"/>
+      <w:numFmt w:val="decimal"/>
+      <w:lvlText w:val="%7."/>
+      <w:lvlJc w:val="left"/>
+      <w:pPr>
+        <w:ind w:left="5400" w:hanging="360"/>
+      </w:pPr>
+    </w:lvl>
+    <w:lvl w:ilvl="7" w:tplc="04160019" w:tentative="1">
+      <w:start w:val="1"/>
+      <w:numFmt w:val="lowerLetter"/>
+      <w:lvlText w:val="%8."/>
+      <w:lvlJc w:val="left"/>
+      <w:pPr>
+        <w:ind w:left="6120" w:hanging="360"/>
+      </w:pPr>
+    </w:lvl>
+    <w:lvl w:ilvl="8" w:tplc="0416001B" w:tentative="1">
+      <w:start w:val="1"/>
+      <w:numFmt w:val="lowerRoman"/>
+      <w:lvlText w:val="%9."/>
+      <w:lvlJc w:val="right"/>
+      <w:pPr>
+        <w:ind w:left="6840" w:hanging="180"/>
+      </w:pPr>
+    </w:lvl>
+  </w:abstractNum>
+  <w:abstractNum w:abstractNumId="7" w15:restartNumberingAfterBreak="0">
+    <w:nsid w:val="797249F8"/>
+    <w:multiLevelType w:val="hybridMultilevel"/>
+    <w:tmpl w:val="6216855E"/>
+    <w:lvl w:ilvl="0" w:tplc="F7947934">
+      <w:start w:val="1"/>
+      <w:numFmt w:val="decimal"/>
+      <w:lvlText w:val="%1)"/>
+      <w:lvlJc w:val="left"/>
+      <w:pPr>
+        <w:ind w:left="1080" w:hanging="360"/>
+      </w:pPr>
+      <w:rPr>
+        <w:rFonts w:hint="default"/>
+      </w:rPr>
+    </w:lvl>
+    <w:lvl w:ilvl="1" w:tplc="04160019" w:tentative="1">
+      <w:start w:val="1"/>
+      <w:numFmt w:val="lowerLetter"/>
+      <w:lvlText w:val="%2."/>
+      <w:lvlJc w:val="left"/>
+      <w:pPr>
+        <w:ind w:left="1800" w:hanging="360"/>
+      </w:pPr>
+    </w:lvl>
+    <w:lvl w:ilvl="2" w:tplc="0416001B" w:tentative="1">
+      <w:start w:val="1"/>
+      <w:numFmt w:val="lowerRoman"/>
+      <w:lvlText w:val="%3."/>
+      <w:lvlJc w:val="right"/>
+      <w:pPr>
+        <w:ind w:left="2520" w:hanging="180"/>
+      </w:pPr>
+    </w:lvl>
+    <w:lvl w:ilvl="3" w:tplc="0416000F" w:tentative="1">
+      <w:start w:val="1"/>
+      <w:numFmt w:val="decimal"/>
+      <w:lvlText w:val="%4."/>
+      <w:lvlJc w:val="left"/>
+      <w:pPr>
+        <w:ind w:left="3240" w:hanging="360"/>
+      </w:pPr>
+    </w:lvl>
+    <w:lvl w:ilvl="4" w:tplc="04160019" w:tentative="1">
+      <w:start w:val="1"/>
+      <w:numFmt w:val="lowerLetter"/>
+      <w:lvlText w:val="%5."/>
+      <w:lvlJc w:val="left"/>
+      <w:pPr>
+        <w:ind w:left="3960" w:hanging="360"/>
+      </w:pPr>
+    </w:lvl>
+    <w:lvl w:ilvl="5" w:tplc="0416001B" w:tentative="1">
+      <w:start w:val="1"/>
+      <w:numFmt w:val="lowerRoman"/>
+      <w:lvlText w:val="%6."/>
+      <w:lvlJc w:val="right"/>
+      <w:pPr>
+        <w:ind w:left="4680" w:hanging="180"/>
+      </w:pPr>
+    </w:lvl>
+    <w:lvl w:ilvl="6" w:tplc="0416000F" w:tentative="1">
+      <w:start w:val="1"/>
+      <w:numFmt w:val="decimal"/>
+      <w:lvlText w:val="%7."/>
+      <w:lvlJc w:val="left"/>
+      <w:pPr>
+        <w:ind w:left="5400" w:hanging="360"/>
+      </w:pPr>
+    </w:lvl>
+    <w:lvl w:ilvl="7" w:tplc="04160019" w:tentative="1">
+      <w:start w:val="1"/>
+      <w:numFmt w:val="lowerLetter"/>
+      <w:lvlText w:val="%8."/>
+      <w:lvlJc w:val="left"/>
+      <w:pPr>
+        <w:ind w:left="6120" w:hanging="360"/>
+      </w:pPr>
+    </w:lvl>
+    <w:lvl w:ilvl="8" w:tplc="0416001B" w:tentative="1">
+      <w:start w:val="1"/>
+      <w:numFmt w:val="lowerRoman"/>
+      <w:lvlText w:val="%9."/>
+      <w:lvlJc w:val="right"/>
+      <w:pPr>
+        <w:ind w:left="6840" w:hanging="180"/>
+      </w:pPr>
+    </w:lvl>
+  </w:abstractNum>
   <w:num w:numId="1" w16cid:durableId="2122530121">
     <w:abstractNumId w:val="1"/>
   </w:num>
@@ -2567,13 +3353,22 @@
     <w:abstractNumId w:val="2"/>
   </w:num>
   <w:num w:numId="3" w16cid:durableId="1514416766">
-    <w:abstractNumId w:val="3"/>
+    <w:abstractNumId w:val="4"/>
   </w:num>
   <w:num w:numId="4" w16cid:durableId="1294294094">
     <w:abstractNumId w:val="0"/>
   </w:num>
   <w:num w:numId="5" w16cid:durableId="1124807685">
-    <w:abstractNumId w:val="4"/>
+    <w:abstractNumId w:val="5"/>
+  </w:num>
+  <w:num w:numId="6" w16cid:durableId="1224023206">
+    <w:abstractNumId w:val="3"/>
+  </w:num>
+  <w:num w:numId="7" w16cid:durableId="521474905">
+    <w:abstractNumId w:val="7"/>
+  </w:num>
+  <w:num w:numId="8" w16cid:durableId="1164973413">
+    <w:abstractNumId w:val="6"/>
   </w:num>
 </w:numbering>
 </file>
@@ -2986,6 +3781,7 @@
   <w:style w:type="paragraph" w:styleId="Ttulo1">
     <w:name w:val="heading 1"/>
     <w:basedOn w:val="Normal"/>
+    <w:link w:val="Ttulo1Char"/>
     <w:uiPriority w:val="9"/>
     <w:qFormat/>
     <w:pPr>
@@ -3071,6 +3867,45 @@
     <w:basedOn w:val="Normal"/>
     <w:uiPriority w:val="1"/>
     <w:qFormat/>
+  </w:style>
+  <w:style w:type="character" w:customStyle="1" w:styleId="Ttulo1Char">
+    <w:name w:val="Título 1 Char"/>
+    <w:basedOn w:val="Fontepargpadro"/>
+    <w:link w:val="Ttulo1"/>
+    <w:uiPriority w:val="9"/>
+    <w:rsid w:val="008F39B1"/>
+    <w:rPr>
+      <w:rFonts w:ascii="Calibri" w:eastAsia="Calibri" w:hAnsi="Calibri" w:cs="Calibri"/>
+      <w:b/>
+      <w:bCs/>
+      <w:sz w:val="28"/>
+      <w:szCs w:val="28"/>
+      <w:u w:val="single" w:color="000000"/>
+      <w:lang w:val="pt-PT"/>
+    </w:rPr>
+  </w:style>
+  <w:style w:type="character" w:styleId="Hyperlink">
+    <w:name w:val="Hyperlink"/>
+    <w:basedOn w:val="Fontepargpadro"/>
+    <w:uiPriority w:val="99"/>
+    <w:unhideWhenUsed/>
+    <w:rsid w:val="00C75752"/>
+    <w:rPr>
+      <w:color w:val="0000FF" w:themeColor="hyperlink"/>
+      <w:u w:val="single"/>
+    </w:rPr>
+  </w:style>
+  <w:style w:type="character" w:styleId="MenoPendente">
+    <w:name w:val="Unresolved Mention"/>
+    <w:basedOn w:val="Fontepargpadro"/>
+    <w:uiPriority w:val="99"/>
+    <w:semiHidden/>
+    <w:unhideWhenUsed/>
+    <w:rsid w:val="00C75752"/>
+    <w:rPr>
+      <w:color w:val="605E5C"/>
+      <w:shd w:val="clear" w:color="auto" w:fill="E1DFDD"/>
+    </w:rPr>
   </w:style>
 </w:styles>
 </file>

</xml_diff>